<commit_message>
Ballot recon for tickets 24503, 24504, 24505, 24495, 24516, 24472
24503/24504/24505 - minor typo changes
24495 - defined acrnonym in use cases
24516 - added HER2 tumor marker test
24472 - HGVS should be ClinVar
</commit_message>
<xml_diff>
--- a/spec/ig-mcode/IndexFolder-Oncocore/mCODE-UseCase-NGS.docx
+++ b/spec/ig-mcode/IndexFolder-Oncocore/mCODE-UseCase-NGS.docx
@@ -56,7 +56,21 @@
         <w:rPr>
           <w:color w:val="000000" w:themeColor="text1"/>
         </w:rPr>
-        <w:t xml:space="preserve">Mr. A is a 58 year old Caucasian male (born in 1960) former smoker who presents with shortness of breath and pleuritic </w:t>
+        <w:t xml:space="preserve">Mr. A is a </w:t>
+      </w:r>
+      <w:proofErr w:type="gramStart"/>
+      <w:r>
+        <w:rPr>
+          <w:color w:val="000000" w:themeColor="text1"/>
+        </w:rPr>
+        <w:t>58 year old</w:t>
+      </w:r>
+      <w:proofErr w:type="gramEnd"/>
+      <w:r>
+        <w:rPr>
+          <w:color w:val="000000" w:themeColor="text1"/>
+        </w:rPr>
+        <w:t xml:space="preserve"> Caucasian male (born in 1960) former smoker who presents with shortness of breath and pleuritic </w:t>
       </w:r>
       <w:r>
         <w:rPr>
@@ -134,7 +148,33 @@
         <w:rPr>
           <w:color w:val="000000" w:themeColor="text1"/>
         </w:rPr>
-        <w:t>His performance status is ECOG 2.</w:t>
+        <w:t xml:space="preserve">His performance status is </w:t>
+      </w:r>
+      <w:r>
+        <w:rPr>
+          <w:color w:val="000000" w:themeColor="text1"/>
+        </w:rPr>
+        <w:t>Eastern Cooperative Oncology Group (</w:t>
+      </w:r>
+      <w:r>
+        <w:rPr>
+          <w:color w:val="000000" w:themeColor="text1"/>
+        </w:rPr>
+        <w:t>ECOG</w:t>
+      </w:r>
+      <w:r>
+        <w:rPr>
+          <w:color w:val="000000" w:themeColor="text1"/>
+        </w:rPr>
+        <w:t>)</w:t>
+      </w:r>
+      <w:bookmarkStart w:id="2" w:name="_GoBack"/>
+      <w:bookmarkEnd w:id="2"/>
+      <w:r>
+        <w:rPr>
+          <w:color w:val="000000" w:themeColor="text1"/>
+        </w:rPr>
+        <w:t xml:space="preserve"> 2.</w:t>
       </w:r>
       <w:r>
         <w:rPr>
@@ -189,7 +229,21 @@
         <w:rPr>
           <w:color w:val="000000" w:themeColor="text1"/>
         </w:rPr>
-        <w:t xml:space="preserve"> using the FoundationOneCDx test</w:t>
+        <w:t xml:space="preserve"> using the </w:t>
+      </w:r>
+      <w:proofErr w:type="spellStart"/>
+      <w:r>
+        <w:rPr>
+          <w:color w:val="000000" w:themeColor="text1"/>
+        </w:rPr>
+        <w:t>FoundationOneCDx</w:t>
+      </w:r>
+      <w:proofErr w:type="spellEnd"/>
+      <w:r>
+        <w:rPr>
+          <w:color w:val="000000" w:themeColor="text1"/>
+        </w:rPr>
+        <w:t xml:space="preserve"> test</w:t>
       </w:r>
       <w:r>
         <w:rPr>
@@ -244,7 +298,21 @@
         <w:rPr>
           <w:color w:val="000000" w:themeColor="text1"/>
         </w:rPr>
-        <w:t>The EGFR T790M variant makes him a candidate for osimertinib therapy</w:t>
+        <w:t xml:space="preserve">The EGFR T790M variant makes him a candidate for </w:t>
+      </w:r>
+      <w:proofErr w:type="spellStart"/>
+      <w:r>
+        <w:rPr>
+          <w:color w:val="000000" w:themeColor="text1"/>
+        </w:rPr>
+        <w:t>osimertinib</w:t>
+      </w:r>
+      <w:proofErr w:type="spellEnd"/>
+      <w:r>
+        <w:rPr>
+          <w:color w:val="000000" w:themeColor="text1"/>
+        </w:rPr>
+        <w:t xml:space="preserve"> therapy</w:t>
       </w:r>
       <w:r>
         <w:rPr>
@@ -359,8 +427,16 @@
         <w:rPr>
           <w:color w:val="000000" w:themeColor="text1"/>
         </w:rPr>
-        <w:t>. CDK4 amplification opens the possibility of treating him with palbociclib</w:t>
-      </w:r>
+        <w:t xml:space="preserve">. CDK4 amplification opens the possibility of treating him with </w:t>
+      </w:r>
+      <w:proofErr w:type="spellStart"/>
+      <w:r>
+        <w:rPr>
+          <w:color w:val="000000" w:themeColor="text1"/>
+        </w:rPr>
+        <w:t>palbociclib</w:t>
+      </w:r>
+      <w:proofErr w:type="spellEnd"/>
       <w:r>
         <w:rPr>
           <w:color w:val="000000" w:themeColor="text1"/>
@@ -379,12 +455,21 @@
         </w:rPr>
         <w:t xml:space="preserve">; would be </w:t>
       </w:r>
+      <w:proofErr w:type="gramStart"/>
       <w:r>
         <w:rPr>
           <w:b/>
           <w:color w:val="000000" w:themeColor="text1"/>
         </w:rPr>
-        <w:t>off-label for</w:t>
+        <w:t>off-label</w:t>
+      </w:r>
+      <w:proofErr w:type="gramEnd"/>
+      <w:r>
+        <w:rPr>
+          <w:b/>
+          <w:color w:val="000000" w:themeColor="text1"/>
+        </w:rPr>
+        <w:t xml:space="preserve"> for</w:t>
       </w:r>
       <w:r>
         <w:rPr>
@@ -448,8 +533,8 @@
           <w:color w:val="000000" w:themeColor="text1"/>
         </w:rPr>
       </w:pPr>
-      <w:bookmarkStart w:id="2" w:name="OLE_LINK19"/>
-      <w:bookmarkStart w:id="3" w:name="OLE_LINK20"/>
+      <w:bookmarkStart w:id="3" w:name="OLE_LINK19"/>
+      <w:bookmarkStart w:id="4" w:name="OLE_LINK20"/>
       <w:r>
         <w:rPr>
           <w:color w:val="000000" w:themeColor="text1"/>
@@ -623,11 +708,9 @@
         </w:rPr>
         <w:t>Implied facets of the case: The patient has received no prior treatments for this new diagnosis of lung cancer. The primary tumor is unresectable. Performance status is adequate to undergo treatment. ALK and ROS1 gene testing are negative. Tumor testing is somatic testing.</w:t>
       </w:r>
-      <w:bookmarkStart w:id="4" w:name="_GoBack"/>
-      <w:bookmarkEnd w:id="4"/>
     </w:p>
-    <w:bookmarkEnd w:id="2"/>
     <w:bookmarkEnd w:id="3"/>
+    <w:bookmarkEnd w:id="4"/>
     <w:p>
       <w:pPr>
         <w:rPr>
@@ -810,7 +893,7 @@
       </w:pPr>
     </w:pPrDefault>
   </w:docDefaults>
-  <w:latentStyles w:defLockedState="0" w:defUIPriority="99" w:defSemiHidden="0" w:defUnhideWhenUsed="0" w:defQFormat="0" w:count="376">
+  <w:latentStyles w:defLockedState="0" w:defUIPriority="99" w:defSemiHidden="0" w:defUnhideWhenUsed="0" w:defQFormat="0" w:count="377">
     <w:lsdException w:name="Normal" w:uiPriority="0" w:qFormat="1"/>
     <w:lsdException w:name="heading 1" w:uiPriority="9" w:qFormat="1"/>
     <w:lsdException w:name="heading 2" w:semiHidden="1" w:uiPriority="9" w:unhideWhenUsed="1" w:qFormat="1"/>
@@ -1184,6 +1267,7 @@
     <w:lsdException w:name="Hashtag" w:semiHidden="1" w:unhideWhenUsed="1"/>
     <w:lsdException w:name="Unresolved Mention" w:semiHidden="1" w:unhideWhenUsed="1"/>
     <w:lsdException w:name="Smart Link" w:semiHidden="1" w:unhideWhenUsed="1"/>
+    <w:lsdException w:name="Smart Link Error" w:semiHidden="1" w:unhideWhenUsed="1"/>
   </w:latentStyles>
   <w:style w:type="paragraph" w:default="1" w:styleId="Normal">
     <w:name w:val="Normal"/>

</xml_diff>